<commit_message>
Drafted algorithm for status and save
</commit_message>
<xml_diff>
--- a/Documentation/RequirementsElicitation.docx
+++ b/Documentation/RequirementsElicitation.docx
@@ -54,25 +54,35 @@
           <w:bCs/>
           <w:lang w:val="en-US"/>
         </w:rPr>
-        <w:t>genie save</w:t>
-      </w:r>
-    </w:p>
-    <w:p>
-      <w:pPr>
-        <w:rPr>
-          <w:b/>
-          <w:bCs/>
-          <w:lang w:val="en-US"/>
-        </w:rPr>
-      </w:pPr>
-      <w:r>
-        <w:rPr>
-          <w:b/>
-          <w:bCs/>
-          <w:lang w:val="en-US"/>
-        </w:rPr>
         <w:t xml:space="preserve">genie </w:t>
       </w:r>
+      <w:proofErr w:type="gramStart"/>
+      <w:r>
+        <w:rPr>
+          <w:b/>
+          <w:bCs/>
+          <w:lang w:val="en-US"/>
+        </w:rPr>
+        <w:t>save</w:t>
+      </w:r>
+      <w:proofErr w:type="gramEnd"/>
+    </w:p>
+    <w:p>
+      <w:pPr>
+        <w:rPr>
+          <w:b/>
+          <w:bCs/>
+          <w:lang w:val="en-US"/>
+        </w:rPr>
+      </w:pPr>
+      <w:r>
+        <w:rPr>
+          <w:b/>
+          <w:bCs/>
+          <w:lang w:val="en-US"/>
+        </w:rPr>
+        <w:t xml:space="preserve">genie </w:t>
+      </w:r>
       <w:r>
         <w:rPr>
           <w:b/>
@@ -90,6 +100,15 @@
           <w:lang w:val="en-US"/>
         </w:rPr>
       </w:pPr>
+    </w:p>
+    <w:p>
+      <w:pPr>
+        <w:rPr>
+          <w:b/>
+          <w:bCs/>
+          <w:lang w:val="en-US"/>
+        </w:rPr>
+      </w:pPr>
       <w:r>
         <w:rPr>
           <w:b/>
@@ -165,15 +184,14 @@
         <w:rPr>
           <w:lang w:val="en-US"/>
         </w:rPr>
-        <w:t>Method: Survey</w:t>
-      </w:r>
-    </w:p>
-    <w:p>
-      <w:pPr>
-        <w:rPr>
-          <w:lang w:val="en-US"/>
-        </w:rPr>
-      </w:pPr>
+        <w:t>Method: Surve</w:t>
+      </w:r>
+      <w:r>
+        <w:rPr>
+          <w:lang w:val="en-US"/>
+        </w:rPr>
+        <w:t>y</w:t>
+      </w:r>
     </w:p>
     <w:p>
       <w:pPr>
@@ -499,13 +517,6 @@
         </w:rPr>
         <w:t>Optional!</w:t>
       </w:r>
-    </w:p>
-    <w:p>
-      <w:pPr>
-        <w:rPr>
-          <w:lang w:val="en-US"/>
-        </w:rPr>
-      </w:pPr>
     </w:p>
     <w:sectPr>
       <w:pgSz w:w="12240" w:h="15840"/>

</xml_diff>

<commit_message>
Latest of requirement elicitation
</commit_message>
<xml_diff>
--- a/Documentation/RequirementsElicitation.docx
+++ b/Documentation/RequirementsElicitation.docx
@@ -20,7 +20,17 @@
           <w:szCs w:val="32"/>
           <w:lang w:val="en-US"/>
         </w:rPr>
-        <w:t>Project Genie</w:t>
+        <w:t>Project</w:t>
+      </w:r>
+      <w:r>
+        <w:rPr>
+          <w:b/>
+          <w:bCs/>
+          <w:sz w:val="32"/>
+          <w:szCs w:val="32"/>
+          <w:lang w:val="en-US"/>
+        </w:rPr>
+        <w:t xml:space="preserve"> </w:t>
       </w:r>
     </w:p>
     <w:p>

</xml_diff>